<commit_message>
Actualización model, controller y docx
</commit_message>
<xml_diff>
--- a/Docs/Observaciones-Lab 3.docx
+++ b/Docs/Observaciones-Lab 3.docx
@@ -1,13 +1,19 @@
 
 <file path=word/document.xml><?xml version="1.0" encoding="utf-8"?>
-<w:document xmlns:wpc="http://schemas.microsoft.com/office/word/2010/wordprocessingCanvas" xmlns:cx="http://schemas.microsoft.com/office/drawing/2014/chartex" xmlns:cx1="http://schemas.microsoft.com/office/drawing/2015/9/8/chartex" xmlns:cx2="http://schemas.microsoft.com/office/drawing/2015/10/21/chartex" xmlns:cx3="http://schemas.microsoft.com/office/drawing/2016/5/9/chartex" xmlns:cx4="http://schemas.microsoft.com/office/drawing/2016/5/10/chartex" xmlns:cx5="http://schemas.microsoft.com/office/drawing/2016/5/11/chartex" xmlns:cx6="http://schemas.microsoft.com/office/drawing/2016/5/12/chartex" xmlns:cx7="http://schemas.microsoft.com/office/drawing/2016/5/13/chartex" xmlns:cx8="http://schemas.microsoft.com/office/drawing/2016/5/14/chartex" xmlns:mc="http://schemas.openxmlformats.org/markup-compatibility/2006" xmlns:aink="http://schemas.microsoft.com/office/drawing/2016/ink" xmlns:am3d="http://schemas.microsoft.com/office/drawing/2017/model3d" xmlns:o="urn:schemas-microsoft-com:office:office" xmlns:r="http://schemas.openxmlformats.org/officeDocument/2006/relationships" xmlns:m="http://schemas.openxmlformats.org/officeDocument/2006/math" xmlns:v="urn:schemas-microsoft-com:vml" xmlns:wp14="http://schemas.microsoft.com/office/word/2010/wordprocessingDrawing" xmlns:wp="http://schemas.openxmlformats.org/drawingml/2006/wordprocessingDrawing" xmlns:w10="urn:schemas-microsoft-com:office:word" xmlns:w="http://schemas.openxmlformats.org/wordprocessingml/2006/main" xmlns:w14="http://schemas.microsoft.com/office/word/2010/wordml" xmlns:w15="http://schemas.microsoft.com/office/word/2012/wordml" xmlns:w16cex="http://schemas.microsoft.com/office/word/2018/wordml/cex" xmlns:w16cid="http://schemas.microsoft.com/office/word/2016/wordml/cid" xmlns:w16="http://schemas.microsoft.com/office/word/2018/wordml" xmlns:w16se="http://schemas.microsoft.com/office/word/2015/wordml/symex" xmlns:wpg="http://schemas.microsoft.com/office/word/2010/wordprocessingGroup" xmlns:wpi="http://schemas.microsoft.com/office/word/2010/wordprocessingInk" xmlns:wne="http://schemas.microsoft.com/office/word/2006/wordml" xmlns:wps="http://schemas.microsoft.com/office/word/2010/wordprocessingShape" mc:Ignorable="w14 w15 w16se w16cid w16 w16cex wp14">
+<w:document xmlns:wpc="http://schemas.microsoft.com/office/word/2010/wordprocessingCanvas" xmlns:cx="http://schemas.microsoft.com/office/drawing/2014/chartex" xmlns:cx1="http://schemas.microsoft.com/office/drawing/2015/9/8/chartex" xmlns:cx2="http://schemas.microsoft.com/office/drawing/2015/10/21/chartex" xmlns:cx3="http://schemas.microsoft.com/office/drawing/2016/5/9/chartex" xmlns:cx4="http://schemas.microsoft.com/office/drawing/2016/5/10/chartex" xmlns:cx5="http://schemas.microsoft.com/office/drawing/2016/5/11/chartex" xmlns:cx6="http://schemas.microsoft.com/office/drawing/2016/5/12/chartex" xmlns:cx7="http://schemas.microsoft.com/office/drawing/2016/5/13/chartex" xmlns:cx8="http://schemas.microsoft.com/office/drawing/2016/5/14/chartex" xmlns:mc="http://schemas.openxmlformats.org/markup-compatibility/2006" xmlns:aink="http://schemas.microsoft.com/office/drawing/2016/ink" xmlns:am3d="http://schemas.microsoft.com/office/drawing/2017/model3d" xmlns:o="urn:schemas-microsoft-com:office:office" xmlns:r="http://schemas.openxmlformats.org/officeDocument/2006/relationships" xmlns:m="http://schemas.openxmlformats.org/officeDocument/2006/math" xmlns:v="urn:schemas-microsoft-com:vml" xmlns:wp14="http://schemas.microsoft.com/office/word/2010/wordprocessingDrawing" xmlns:wp="http://schemas.openxmlformats.org/drawingml/2006/wordprocessingDrawing" xmlns:w10="urn:schemas-microsoft-com:office:word" xmlns:w="http://schemas.openxmlformats.org/wordprocessingml/2006/main" xmlns:w14="http://schemas.microsoft.com/office/word/2010/wordml" xmlns:w15="http://schemas.microsoft.com/office/word/2012/wordml" xmlns:w16cex="http://schemas.microsoft.com/office/word/2018/wordml/cex" xmlns:w16cid="http://schemas.microsoft.com/office/word/2016/wordml/cid" xmlns:w16="http://schemas.microsoft.com/office/word/2018/wordml" xmlns:w16sdtdh="http://schemas.microsoft.com/office/word/2020/wordml/sdtdatahash" xmlns:w16se="http://schemas.microsoft.com/office/word/2015/wordml/symex" xmlns:wpg="http://schemas.microsoft.com/office/word/2010/wordprocessingGroup" xmlns:wpi="http://schemas.microsoft.com/office/word/2010/wordprocessingInk" xmlns:wne="http://schemas.microsoft.com/office/word/2006/wordml" xmlns:wps="http://schemas.microsoft.com/office/word/2010/wordprocessingShape" mc:Ignorable="w14 w15 w16se w16cid w16 w16cex w16sdtdh wp14">
   <w:body>
     <w:p>
       <w:pPr>
-        <w:pStyle w:val="Title"/>
+        <w:pStyle w:val="Ttulo"/>
         <w:jc w:val="center"/>
-      </w:pPr>
-      <w:r>
+        <w:rPr>
+          <w:lang w:val="es-CO"/>
+        </w:rPr>
+      </w:pPr>
+      <w:r>
+        <w:rPr>
+          <w:lang w:val="es-CO"/>
+        </w:rPr>
         <w:t>OBSERVACIONES DEL LA PRACTICA</w:t>
       </w:r>
     </w:p>
@@ -41,7 +47,25 @@
         <w:rPr>
           <w:lang w:val="es-419"/>
         </w:rPr>
-        <w:t>Cod XXXX</w:t>
+        <w:t>Cod</w:t>
+      </w:r>
+      <w:r>
+        <w:rPr>
+          <w:lang w:val="es-419"/>
+        </w:rPr>
+        <w:t>:</w:t>
+      </w:r>
+      <w:r>
+        <w:rPr>
+          <w:lang w:val="es-419"/>
+        </w:rPr>
+        <w:t xml:space="preserve"> </w:t>
+      </w:r>
+      <w:r>
+        <w:rPr>
+          <w:lang w:val="es-419"/>
+        </w:rPr>
+        <w:t>202116701</w:t>
       </w:r>
     </w:p>
     <w:p>
@@ -62,7 +86,25 @@
         <w:rPr>
           <w:lang w:val="es-419"/>
         </w:rPr>
-        <w:t>2 Cod XXXX</w:t>
+        <w:t>2 Cod</w:t>
+      </w:r>
+      <w:r>
+        <w:rPr>
+          <w:lang w:val="es-419"/>
+        </w:rPr>
+        <w:t>:</w:t>
+      </w:r>
+      <w:r>
+        <w:rPr>
+          <w:lang w:val="es-419"/>
+        </w:rPr>
+        <w:t xml:space="preserve"> </w:t>
+      </w:r>
+      <w:r>
+        <w:rPr>
+          <w:lang w:val="es-419"/>
+        </w:rPr>
+        <w:t>202012695</w:t>
       </w:r>
     </w:p>
     <w:p>
@@ -76,7 +118,7 @@
     </w:p>
     <w:p>
       <w:pPr>
-        <w:pStyle w:val="ListParagraph"/>
+        <w:pStyle w:val="Prrafodelista"/>
         <w:numPr>
           <w:ilvl w:val="0"/>
           <w:numId w:val="1"/>
@@ -113,7 +155,484 @@
     </w:p>
     <w:p>
       <w:pPr>
-        <w:pStyle w:val="ListParagraph"/>
+        <w:pStyle w:val="Prrafodelista"/>
+        <w:spacing w:after="0"/>
+        <w:ind w:left="360"/>
+        <w:jc w:val="both"/>
+        <w:rPr>
+          <w:lang w:val="es-419"/>
+        </w:rPr>
+      </w:pPr>
+      <w:r>
+        <w:rPr>
+          <w:lang w:val="es-419"/>
+        </w:rPr>
+        <w:t xml:space="preserve">Como input puede recibir </w:t>
+      </w:r>
+      <w:r>
+        <w:rPr>
+          <w:lang w:val="es-419"/>
+        </w:rPr>
+        <w:t xml:space="preserve">un número entre 0 y 4. </w:t>
+      </w:r>
+    </w:p>
+    <w:p>
+      <w:pPr>
+        <w:pStyle w:val="Prrafodelista"/>
+        <w:spacing w:after="0"/>
+        <w:ind w:left="360"/>
+        <w:jc w:val="both"/>
+        <w:rPr>
+          <w:lang w:val="es-419"/>
+        </w:rPr>
+      </w:pPr>
+      <w:r>
+        <w:rPr>
+          <w:lang w:val="es-419"/>
+        </w:rPr>
+        <w:t>&gt;Luego de recibir una de esas 4 opciones, también puede pedir los siguientes par</w:t>
+      </w:r>
+      <w:r>
+        <w:rPr>
+          <w:lang w:val="es-419"/>
+        </w:rPr>
+        <w:t>ámetros</w:t>
+      </w:r>
+    </w:p>
+    <w:p>
+      <w:pPr>
+        <w:pStyle w:val="Prrafodelista"/>
+        <w:spacing w:after="0"/>
+        <w:ind w:left="360"/>
+        <w:jc w:val="both"/>
+        <w:rPr>
+          <w:b/>
+          <w:bCs/>
+          <w:lang w:val="es-419"/>
+        </w:rPr>
+      </w:pPr>
+      <w:r>
+        <w:rPr>
+          <w:b/>
+          <w:bCs/>
+          <w:lang w:val="es-419"/>
+        </w:rPr>
+        <w:t>INPUT</w:t>
+      </w:r>
+      <w:r>
+        <w:rPr>
+          <w:b/>
+          <w:bCs/>
+          <w:lang w:val="es-419"/>
+        </w:rPr>
+        <w:t xml:space="preserve"> </w:t>
+      </w:r>
+    </w:p>
+    <w:p>
+      <w:pPr>
+        <w:pStyle w:val="Prrafodelista"/>
+        <w:spacing w:after="0"/>
+        <w:ind w:left="360"/>
+        <w:jc w:val="both"/>
+        <w:rPr>
+          <w:lang w:val="es-419"/>
+        </w:rPr>
+      </w:pPr>
+      <w:r>
+        <w:rPr>
+          <w:lang w:val="es-419"/>
+        </w:rPr>
+        <w:t>0</w:t>
+      </w:r>
+      <w:r>
+        <w:rPr>
+          <w:rFonts w:ascii="Arial" w:hAnsi="Arial" w:cs="Arial"/>
+          <w:lang w:val="es-419"/>
+        </w:rPr>
+        <w:t>→</w:t>
+      </w:r>
+      <w:r>
+        <w:rPr>
+          <w:lang w:val="es-419"/>
+        </w:rPr>
+        <w:t>None</w:t>
+      </w:r>
+    </w:p>
+    <w:p>
+      <w:pPr>
+        <w:pStyle w:val="Prrafodelista"/>
+        <w:spacing w:after="0"/>
+        <w:ind w:left="360"/>
+        <w:jc w:val="both"/>
+        <w:rPr>
+          <w:rFonts w:cstheme="minorHAnsi"/>
+          <w:lang w:val="es-419"/>
+        </w:rPr>
+      </w:pPr>
+      <w:r>
+        <w:rPr>
+          <w:lang w:val="es-419"/>
+        </w:rPr>
+        <w:t xml:space="preserve">1 </w:t>
+      </w:r>
+      <w:r>
+        <w:rPr>
+          <w:rFonts w:ascii="Arial" w:hAnsi="Arial" w:cs="Arial"/>
+          <w:lang w:val="es-419"/>
+        </w:rPr>
+        <w:t>→</w:t>
+      </w:r>
+      <w:r>
+        <w:rPr>
+          <w:rFonts w:ascii="Arial" w:hAnsi="Arial" w:cs="Arial"/>
+          <w:lang w:val="es-419"/>
+        </w:rPr>
+        <w:t xml:space="preserve"> </w:t>
+      </w:r>
+      <w:r>
+        <w:rPr>
+          <w:rFonts w:cstheme="minorHAnsi"/>
+          <w:lang w:val="es-419"/>
+        </w:rPr>
+        <w:t>None</w:t>
+      </w:r>
+    </w:p>
+    <w:p>
+      <w:pPr>
+        <w:pStyle w:val="Prrafodelista"/>
+        <w:spacing w:after="0"/>
+        <w:ind w:left="360"/>
+        <w:jc w:val="both"/>
+        <w:rPr>
+          <w:rFonts w:cstheme="minorHAnsi"/>
+          <w:lang w:val="es-419"/>
+        </w:rPr>
+      </w:pPr>
+      <w:r>
+        <w:rPr>
+          <w:rFonts w:cstheme="minorHAnsi"/>
+          <w:lang w:val="es-419"/>
+        </w:rPr>
+        <w:t xml:space="preserve">2 </w:t>
+      </w:r>
+      <w:r>
+        <w:rPr>
+          <w:rFonts w:ascii="Arial" w:hAnsi="Arial" w:cs="Arial"/>
+          <w:lang w:val="es-419"/>
+        </w:rPr>
+        <w:t>→</w:t>
+      </w:r>
+      <w:r>
+        <w:rPr>
+          <w:rFonts w:cstheme="minorHAnsi"/>
+          <w:lang w:val="es-419"/>
+        </w:rPr>
+        <w:t xml:space="preserve"> Cantidad de libros</w:t>
+      </w:r>
+    </w:p>
+    <w:p>
+      <w:pPr>
+        <w:pStyle w:val="Prrafodelista"/>
+        <w:spacing w:after="0"/>
+        <w:ind w:left="360"/>
+        <w:jc w:val="both"/>
+        <w:rPr>
+          <w:rFonts w:ascii="Calibri" w:hAnsi="Calibri" w:cs="Calibri"/>
+          <w:lang w:val="es-419"/>
+        </w:rPr>
+      </w:pPr>
+      <w:r>
+        <w:rPr>
+          <w:lang w:val="es-419"/>
+        </w:rPr>
+        <w:t xml:space="preserve">3 </w:t>
+      </w:r>
+      <w:r>
+        <w:rPr>
+          <w:rFonts w:ascii="Arial" w:hAnsi="Arial" w:cs="Arial"/>
+          <w:lang w:val="es-419"/>
+        </w:rPr>
+        <w:t>→</w:t>
+      </w:r>
+      <w:r>
+        <w:rPr>
+          <w:rFonts w:ascii="Arial" w:hAnsi="Arial" w:cs="Arial"/>
+          <w:lang w:val="es-419"/>
+        </w:rPr>
+        <w:t xml:space="preserve"> </w:t>
+      </w:r>
+      <w:r>
+        <w:rPr>
+          <w:rFonts w:ascii="Calibri" w:hAnsi="Calibri" w:cs="Calibri"/>
+          <w:lang w:val="es-419"/>
+        </w:rPr>
+        <w:t>Nombre del autor a buscar</w:t>
+      </w:r>
+    </w:p>
+    <w:p>
+      <w:pPr>
+        <w:pStyle w:val="Prrafodelista"/>
+        <w:spacing w:after="0"/>
+        <w:ind w:left="360"/>
+        <w:jc w:val="both"/>
+        <w:rPr>
+          <w:rFonts w:ascii="Calibri" w:hAnsi="Calibri" w:cs="Calibri"/>
+          <w:lang w:val="es-CO"/>
+        </w:rPr>
+      </w:pPr>
+      <w:r>
+        <w:rPr>
+          <w:lang w:val="es-CO"/>
+        </w:rPr>
+        <w:t xml:space="preserve">4 </w:t>
+      </w:r>
+      <w:r>
+        <w:rPr>
+          <w:rFonts w:ascii="Arial" w:hAnsi="Arial" w:cs="Arial"/>
+          <w:lang w:val="es-CO"/>
+        </w:rPr>
+        <w:t xml:space="preserve">→ </w:t>
+      </w:r>
+      <w:r>
+        <w:rPr>
+          <w:rFonts w:ascii="Calibri" w:hAnsi="Calibri" w:cs="Calibri"/>
+          <w:lang w:val="es-CO"/>
+        </w:rPr>
+        <w:t>Etiqueta a buscar</w:t>
+      </w:r>
+    </w:p>
+    <w:p>
+      <w:pPr>
+        <w:pStyle w:val="Prrafodelista"/>
+        <w:spacing w:after="0"/>
+        <w:ind w:left="360"/>
+        <w:jc w:val="both"/>
+        <w:rPr>
+          <w:b/>
+          <w:bCs/>
+          <w:lang w:val="es-CO"/>
+        </w:rPr>
+      </w:pPr>
+      <w:r>
+        <w:rPr>
+          <w:b/>
+          <w:bCs/>
+          <w:lang w:val="es-CO"/>
+        </w:rPr>
+        <w:t>OUTPUT</w:t>
+      </w:r>
+    </w:p>
+    <w:p>
+      <w:pPr>
+        <w:pStyle w:val="Prrafodelista"/>
+        <w:spacing w:after="0"/>
+        <w:ind w:left="360"/>
+        <w:jc w:val="both"/>
+        <w:rPr>
+          <w:lang w:val="es-CO"/>
+        </w:rPr>
+      </w:pPr>
+      <w:r>
+        <w:rPr>
+          <w:lang w:val="es-CO"/>
+        </w:rPr>
+        <w:t>0</w:t>
+      </w:r>
+      <w:r>
+        <w:rPr>
+          <w:rFonts w:ascii="Arial" w:hAnsi="Arial" w:cs="Arial"/>
+          <w:lang w:val="es-CO"/>
+        </w:rPr>
+        <w:t>→</w:t>
+      </w:r>
+      <w:r>
+        <w:rPr>
+          <w:lang w:val="es-CO"/>
+        </w:rPr>
+        <w:t>None</w:t>
+      </w:r>
+    </w:p>
+    <w:p>
+      <w:pPr>
+        <w:pStyle w:val="Prrafodelista"/>
+        <w:spacing w:after="0"/>
+        <w:ind w:left="360"/>
+        <w:jc w:val="both"/>
+        <w:rPr>
+          <w:rFonts w:ascii="Arial" w:hAnsi="Arial" w:cs="Arial"/>
+          <w:lang w:val="es-CO"/>
+        </w:rPr>
+      </w:pPr>
+      <w:r>
+        <w:rPr>
+          <w:lang w:val="es-CO"/>
+        </w:rPr>
+        <w:t xml:space="preserve">1 </w:t>
+      </w:r>
+      <w:r>
+        <w:rPr>
+          <w:rFonts w:ascii="Arial" w:hAnsi="Arial" w:cs="Arial"/>
+          <w:lang w:val="es-CO"/>
+        </w:rPr>
+        <w:t>→</w:t>
+      </w:r>
+      <w:r>
+        <w:rPr>
+          <w:rFonts w:ascii="Arial" w:hAnsi="Arial" w:cs="Arial"/>
+          <w:lang w:val="es-CO"/>
+        </w:rPr>
+        <w:t xml:space="preserve"> </w:t>
+      </w:r>
+      <w:r>
+        <w:rPr>
+          <w:rFonts w:ascii="Arial" w:hAnsi="Arial" w:cs="Arial"/>
+          <w:lang w:val="es-CO"/>
+        </w:rPr>
+        <w:t xml:space="preserve">Cantidad de libros cargados, Cantidad de autores cargados, Géneros cargados, </w:t>
+      </w:r>
+      <w:r>
+        <w:rPr>
+          <w:rFonts w:ascii="Arial" w:hAnsi="Arial" w:cs="Arial"/>
+          <w:lang w:val="es-CO"/>
+        </w:rPr>
+        <w:t>Asociación de géneros a libros cargados.</w:t>
+      </w:r>
+    </w:p>
+    <w:p>
+      <w:pPr>
+        <w:pStyle w:val="Prrafodelista"/>
+        <w:spacing w:after="0"/>
+        <w:ind w:left="360"/>
+        <w:jc w:val="both"/>
+        <w:rPr>
+          <w:rFonts w:cstheme="minorHAnsi"/>
+          <w:lang w:val="es-419"/>
+        </w:rPr>
+      </w:pPr>
+      <w:r>
+        <w:rPr>
+          <w:rFonts w:cstheme="minorHAnsi"/>
+          <w:lang w:val="es-419"/>
+        </w:rPr>
+        <w:t xml:space="preserve">2 </w:t>
+      </w:r>
+      <w:r>
+        <w:rPr>
+          <w:rFonts w:ascii="Arial" w:hAnsi="Arial" w:cs="Arial"/>
+          <w:lang w:val="es-419"/>
+        </w:rPr>
+        <w:t>→</w:t>
+      </w:r>
+      <w:r>
+        <w:rPr>
+          <w:rFonts w:cstheme="minorHAnsi"/>
+          <w:lang w:val="es-419"/>
+        </w:rPr>
+        <w:t xml:space="preserve"> x cantidad de libros </w:t>
+      </w:r>
+      <w:r>
+        <w:rPr>
+          <w:rFonts w:cstheme="minorHAnsi"/>
+          <w:lang w:val="es-419"/>
+        </w:rPr>
+        <w:t>ordenados por promedio (x es un número ingresado por el usuario)</w:t>
+      </w:r>
+    </w:p>
+    <w:p>
+      <w:pPr>
+        <w:pStyle w:val="Prrafodelista"/>
+        <w:spacing w:after="0"/>
+        <w:ind w:left="360"/>
+        <w:jc w:val="both"/>
+        <w:rPr>
+          <w:rFonts w:ascii="Calibri" w:hAnsi="Calibri" w:cs="Calibri"/>
+          <w:lang w:val="es-419"/>
+        </w:rPr>
+      </w:pPr>
+      <w:r>
+        <w:rPr>
+          <w:lang w:val="es-419"/>
+        </w:rPr>
+        <w:t xml:space="preserve">3 </w:t>
+      </w:r>
+      <w:r>
+        <w:rPr>
+          <w:rFonts w:ascii="Arial" w:hAnsi="Arial" w:cs="Arial"/>
+          <w:lang w:val="es-419"/>
+        </w:rPr>
+        <w:t>→</w:t>
+      </w:r>
+      <w:r>
+        <w:rPr>
+          <w:rFonts w:ascii="Arial" w:hAnsi="Arial" w:cs="Arial"/>
+          <w:lang w:val="es-419"/>
+        </w:rPr>
+        <w:t xml:space="preserve"> </w:t>
+      </w:r>
+      <w:r>
+        <w:rPr>
+          <w:rFonts w:cstheme="minorHAnsi"/>
+          <w:lang w:val="es-419"/>
+        </w:rPr>
+        <w:t>Total de libros del autor, títulos e ISBN de los l</w:t>
+      </w:r>
+      <w:r>
+        <w:rPr>
+          <w:rFonts w:cstheme="minorHAnsi"/>
+          <w:lang w:val="es-419"/>
+        </w:rPr>
+        <w:t>ibros de un autor ingresado por el usuario</w:t>
+      </w:r>
+    </w:p>
+    <w:p>
+      <w:pPr>
+        <w:pStyle w:val="Prrafodelista"/>
+        <w:spacing w:after="0"/>
+        <w:ind w:left="360"/>
+        <w:jc w:val="both"/>
+        <w:rPr>
+          <w:rFonts w:ascii="Calibri" w:hAnsi="Calibri" w:cs="Calibri"/>
+          <w:lang w:val="es-419"/>
+        </w:rPr>
+      </w:pPr>
+      <w:r>
+        <w:rPr>
+          <w:lang w:val="es-419"/>
+        </w:rPr>
+        <w:t xml:space="preserve">4 </w:t>
+      </w:r>
+      <w:r>
+        <w:rPr>
+          <w:rFonts w:ascii="Arial" w:hAnsi="Arial" w:cs="Arial"/>
+          <w:lang w:val="es-419"/>
+        </w:rPr>
+        <w:t>→</w:t>
+      </w:r>
+      <w:r>
+        <w:rPr>
+          <w:rFonts w:ascii="Arial" w:hAnsi="Arial" w:cs="Arial"/>
+          <w:lang w:val="es-419"/>
+        </w:rPr>
+        <w:t xml:space="preserve"> </w:t>
+      </w:r>
+      <w:r>
+        <w:rPr>
+          <w:rFonts w:ascii="Calibri" w:hAnsi="Calibri" w:cs="Calibri"/>
+          <w:lang w:val="es-419"/>
+        </w:rPr>
+        <w:t>Libros de un</w:t>
+      </w:r>
+      <w:r>
+        <w:rPr>
+          <w:rFonts w:ascii="Calibri" w:hAnsi="Calibri" w:cs="Calibri"/>
+          <w:lang w:val="es-419"/>
+        </w:rPr>
+        <w:t>a etiqueta ingresada por el usuario</w:t>
+      </w:r>
+    </w:p>
+    <w:p>
+      <w:pPr>
+        <w:pStyle w:val="Prrafodelista"/>
         <w:numPr>
           <w:ilvl w:val="0"/>
           <w:numId w:val="1"/>
@@ -167,7 +686,80 @@
     </w:p>
     <w:p>
       <w:pPr>
-        <w:pStyle w:val="ListParagraph"/>
+        <w:pStyle w:val="Prrafodelista"/>
+        <w:spacing w:after="0"/>
+        <w:ind w:left="360"/>
+        <w:jc w:val="both"/>
+        <w:rPr>
+          <w:rFonts w:ascii="Dax-Regular" w:hAnsi="Dax-Regular"/>
+          <w:lang w:val="es-419"/>
+        </w:rPr>
+      </w:pPr>
+      <w:r>
+        <w:rPr>
+          <w:rFonts w:ascii="Dax-Regular" w:hAnsi="Dax-Regular"/>
+          <w:lang w:val="es-419"/>
+        </w:rPr>
+        <w:t xml:space="preserve">El archivo se abre </w:t>
+      </w:r>
+      <w:r>
+        <w:rPr>
+          <w:rFonts w:ascii="Dax-Regular" w:hAnsi="Dax-Regular"/>
+          <w:lang w:val="es-419"/>
+        </w:rPr>
+        <w:t xml:space="preserve">y se recorre en ‘controller.py’ y usando las funciones del model.py </w:t>
+      </w:r>
+      <w:r>
+        <w:rPr>
+          <w:rFonts w:ascii="Dax-Regular" w:hAnsi="Dax-Regular"/>
+          <w:lang w:val="es-419"/>
+        </w:rPr>
+        <w:t xml:space="preserve">almacena los datos en </w:t>
+      </w:r>
+      <w:r>
+        <w:rPr>
+          <w:rFonts w:ascii="Dax-Regular" w:hAnsi="Dax-Regular"/>
+          <w:lang w:val="es-419"/>
+        </w:rPr>
+        <w:t xml:space="preserve">un diccionario (catálogo) de listas que pueden ser de tipo array_list o de tipo </w:t>
+      </w:r>
+      <w:r>
+        <w:rPr>
+          <w:rFonts w:ascii="Dax-Regular" w:hAnsi="Dax-Regular"/>
+          <w:lang w:val="es-419"/>
+        </w:rPr>
+        <w:t>single_linked</w:t>
+      </w:r>
+      <w:r>
+        <w:rPr>
+          <w:rFonts w:ascii="Dax-Regular" w:hAnsi="Dax-Regular"/>
+          <w:lang w:val="es-419"/>
+        </w:rPr>
+        <w:t>.</w:t>
+      </w:r>
+      <w:r>
+        <w:rPr>
+          <w:rFonts w:ascii="Dax-Regular" w:hAnsi="Dax-Regular"/>
+          <w:lang w:val="es-419"/>
+        </w:rPr>
+        <w:tab/>
+      </w:r>
+    </w:p>
+    <w:p>
+      <w:pPr>
+        <w:pStyle w:val="Prrafodelista"/>
+        <w:spacing w:after="0"/>
+        <w:ind w:left="360"/>
+        <w:jc w:val="both"/>
+        <w:rPr>
+          <w:rFonts w:ascii="Dax-Regular" w:hAnsi="Dax-Regular"/>
+          <w:lang w:val="es-419"/>
+        </w:rPr>
+      </w:pPr>
+    </w:p>
+    <w:p>
+      <w:pPr>
+        <w:pStyle w:val="Prrafodelista"/>
         <w:numPr>
           <w:ilvl w:val="0"/>
           <w:numId w:val="1"/>
@@ -184,7 +776,7 @@
           <w:rFonts w:ascii="Dax-Regular" w:hAnsi="Dax-Regular"/>
           <w:lang w:val="es-419"/>
         </w:rPr>
-        <w:t xml:space="preserve">¿Cuáles son las funciones que comunican el el </w:t>
+        <w:t xml:space="preserve">¿Cuáles son las funciones que comunican el </w:t>
       </w:r>
       <w:r>
         <w:rPr>
@@ -221,7 +813,45 @@
     </w:p>
     <w:p>
       <w:pPr>
-        <w:pStyle w:val="ListParagraph"/>
+        <w:pStyle w:val="Prrafodelista"/>
+        <w:spacing w:after="0"/>
+        <w:ind w:left="360"/>
+        <w:jc w:val="both"/>
+        <w:rPr>
+          <w:rFonts w:ascii="Dax-Regular" w:hAnsi="Dax-Regular"/>
+          <w:lang w:val="es-419"/>
+        </w:rPr>
+      </w:pPr>
+      <w:r>
+        <w:rPr>
+          <w:rFonts w:ascii="Dax-Regular" w:hAnsi="Dax-Regular"/>
+          <w:lang w:val="es-419"/>
+        </w:rPr>
+        <w:t xml:space="preserve">Por medio de las funciones encontradas en el controller.py que se encargan de enviar y recibir la información </w:t>
+      </w:r>
+      <w:r>
+        <w:rPr>
+          <w:rFonts w:ascii="Dax-Regular" w:hAnsi="Dax-Regular"/>
+          <w:lang w:val="es-419"/>
+        </w:rPr>
+        <w:t>entre view.py y model.py para evitar que se comuniquen directamente.</w:t>
+      </w:r>
+    </w:p>
+    <w:p>
+      <w:pPr>
+        <w:pStyle w:val="Prrafodelista"/>
+        <w:spacing w:after="0"/>
+        <w:ind w:left="360"/>
+        <w:jc w:val="both"/>
+        <w:rPr>
+          <w:rFonts w:ascii="Dax-Regular" w:hAnsi="Dax-Regular"/>
+          <w:lang w:val="es-419"/>
+        </w:rPr>
+      </w:pPr>
+    </w:p>
+    <w:p>
+      <w:pPr>
+        <w:pStyle w:val="Prrafodelista"/>
         <w:numPr>
           <w:ilvl w:val="0"/>
           <w:numId w:val="1"/>
@@ -229,7 +859,7 @@
         <w:jc w:val="both"/>
         <w:rPr>
           <w:rFonts w:ascii="Dax-Regular" w:hAnsi="Dax-Regular"/>
-          <w:lang w:val="es-419"/>
+          <w:lang w:val="es-CO"/>
         </w:rPr>
       </w:pPr>
       <w:r>
@@ -242,7 +872,74 @@
     </w:p>
     <w:p>
       <w:pPr>
-        <w:pStyle w:val="ListParagraph"/>
+        <w:pStyle w:val="Prrafodelista"/>
+        <w:ind w:left="360"/>
+        <w:jc w:val="both"/>
+        <w:rPr>
+          <w:rFonts w:ascii="Dax-Regular" w:hAnsi="Dax-Regular"/>
+          <w:lang w:val="es-CO"/>
+        </w:rPr>
+      </w:pPr>
+      <w:r>
+        <w:rPr>
+          <w:rFonts w:ascii="Dax-Regular" w:hAnsi="Dax-Regular"/>
+          <w:lang w:val="es-419"/>
+        </w:rPr>
+        <w:t xml:space="preserve">Si es un array_list, se crea </w:t>
+      </w:r>
+      <w:r>
+        <w:rPr>
+          <w:rFonts w:ascii="Dax-Regular" w:hAnsi="Dax-Regular"/>
+          <w:lang w:val="es-419"/>
+        </w:rPr>
+        <w:t xml:space="preserve">una </w:t>
+      </w:r>
+      <w:r>
+        <w:rPr>
+          <w:rFonts w:ascii="Dax-Regular" w:hAnsi="Dax-Regular"/>
+          <w:lang w:val="es-419"/>
+        </w:rPr>
+        <w:t xml:space="preserve">lista nativa de Python </w:t>
+      </w:r>
+      <w:r>
+        <w:rPr>
+          <w:rFonts w:ascii="Dax-Regular" w:hAnsi="Dax-Regular"/>
+          <w:lang w:val="es-419"/>
+        </w:rPr>
+        <w:t xml:space="preserve">en la clave lista, y además en la clave size se pone la cantidad de elementos </w:t>
+      </w:r>
+      <w:r>
+        <w:rPr>
+          <w:rFonts w:ascii="Dax-Regular" w:hAnsi="Dax-Regular"/>
+          <w:lang w:val="es-419"/>
+        </w:rPr>
+        <w:t>y además se añade el tipo de lista</w:t>
+      </w:r>
+      <w:r>
+        <w:rPr>
+          <w:rFonts w:ascii="Dax-Regular" w:hAnsi="Dax-Regular"/>
+          <w:lang w:val="es-419"/>
+        </w:rPr>
+        <w:t xml:space="preserve"> y si es single_linked_list, entonces se ingresa el primer elemento, el último element</w:t>
+      </w:r>
+      <w:r>
+        <w:rPr>
+          <w:rFonts w:ascii="Dax-Regular" w:hAnsi="Dax-Regular"/>
+          <w:lang w:val="es-419"/>
+        </w:rPr>
+        <w:t>o, el tamaño</w:t>
+      </w:r>
+      <w:r>
+        <w:rPr>
+          <w:rFonts w:ascii="Dax-Regular" w:hAnsi="Dax-Regular"/>
+          <w:lang w:val="es-419"/>
+        </w:rPr>
+        <w:t>, el parámetro key y el tipo.</w:t>
+      </w:r>
+    </w:p>
+    <w:p>
+      <w:pPr>
+        <w:pStyle w:val="Prrafodelista"/>
         <w:numPr>
           <w:ilvl w:val="0"/>
           <w:numId w:val="1"/>
@@ -295,7 +992,25 @@
     </w:p>
     <w:p>
       <w:pPr>
-        <w:pStyle w:val="ListParagraph"/>
+        <w:pStyle w:val="Prrafodelista"/>
+        <w:ind w:left="360"/>
+        <w:jc w:val="both"/>
+        <w:rPr>
+          <w:rFonts w:ascii="Dax-Regular" w:hAnsi="Dax-Regular"/>
+          <w:lang w:val="es-419"/>
+        </w:rPr>
+      </w:pPr>
+      <w:r>
+        <w:rPr>
+          <w:rFonts w:ascii="Dax-Regular" w:hAnsi="Dax-Regular"/>
+          <w:lang w:val="es-419"/>
+        </w:rPr>
+        <w:t>Define a la función por defecto como función de comparación.</w:t>
+      </w:r>
+    </w:p>
+    <w:p>
+      <w:pPr>
+        <w:pStyle w:val="Prrafodelista"/>
         <w:numPr>
           <w:ilvl w:val="0"/>
           <w:numId w:val="1"/>
@@ -311,7 +1026,21 @@
           <w:rFonts w:ascii="Dax-Regular" w:hAnsi="Dax-Regular"/>
           <w:lang w:val="es-419"/>
         </w:rPr>
-        <w:t xml:space="preserve">¿Qué hace la funció </w:t>
+        <w:t>¿Qué hace la funció</w:t>
+      </w:r>
+      <w:r>
+        <w:rPr>
+          <w:rFonts w:ascii="Dax-Regular" w:hAnsi="Dax-Regular"/>
+          <w:lang w:val="es-419"/>
+        </w:rPr>
+        <w:t>n</w:t>
+      </w:r>
+      <w:r>
+        <w:rPr>
+          <w:rFonts w:ascii="Dax-Regular" w:hAnsi="Dax-Regular"/>
+          <w:lang w:val="es-419"/>
+        </w:rPr>
+        <w:t xml:space="preserve"> </w:t>
       </w:r>
       <w:r>
         <w:rPr>
@@ -332,7 +1061,36 @@
     </w:p>
     <w:p>
       <w:pPr>
-        <w:pStyle w:val="ListParagraph"/>
+        <w:pStyle w:val="Prrafodelista"/>
+        <w:ind w:left="360"/>
+        <w:jc w:val="both"/>
+        <w:rPr>
+          <w:rFonts w:ascii="Dax-Regular" w:hAnsi="Dax-Regular"/>
+          <w:lang w:val="es-419"/>
+        </w:rPr>
+      </w:pPr>
+      <w:r>
+        <w:rPr>
+          <w:rFonts w:ascii="Dax-Regular" w:hAnsi="Dax-Regular"/>
+          <w:lang w:val="es-419"/>
+        </w:rPr>
+        <w:t>Agrega un elemento en la última posición de la lista</w:t>
+      </w:r>
+    </w:p>
+    <w:p>
+      <w:pPr>
+        <w:pStyle w:val="Prrafodelista"/>
+        <w:ind w:left="360"/>
+        <w:jc w:val="both"/>
+        <w:rPr>
+          <w:rFonts w:ascii="Dax-Regular" w:hAnsi="Dax-Regular"/>
+          <w:lang w:val="es-419"/>
+        </w:rPr>
+      </w:pPr>
+    </w:p>
+    <w:p>
+      <w:pPr>
+        <w:pStyle w:val="Prrafodelista"/>
         <w:numPr>
           <w:ilvl w:val="0"/>
           <w:numId w:val="1"/>
@@ -369,7 +1127,41 @@
     </w:p>
     <w:p>
       <w:pPr>
-        <w:pStyle w:val="ListParagraph"/>
+        <w:ind w:left="360"/>
+        <w:rPr>
+          <w:rFonts w:ascii="Dax-Regular" w:hAnsi="Dax-Regular"/>
+          <w:lang w:val="es-419"/>
+        </w:rPr>
+      </w:pPr>
+      <w:r>
+        <w:rPr>
+          <w:rFonts w:ascii="Dax-Regular" w:hAnsi="Dax-Regular"/>
+          <w:lang w:val="es-419"/>
+        </w:rPr>
+        <w:t xml:space="preserve">Retorna el elemento en la posición x de la lista, x es una </w:t>
+      </w:r>
+      <w:r>
+        <w:rPr>
+          <w:rFonts w:ascii="Dax-Regular" w:hAnsi="Dax-Regular"/>
+          <w:lang w:val="es-419"/>
+        </w:rPr>
+        <w:t>variable.</w:t>
+      </w:r>
+    </w:p>
+    <w:p>
+      <w:pPr>
+        <w:pStyle w:val="Prrafodelista"/>
+        <w:ind w:left="360"/>
+        <w:jc w:val="both"/>
+        <w:rPr>
+          <w:rFonts w:ascii="Dax-Regular" w:hAnsi="Dax-Regular"/>
+          <w:lang w:val="es-419"/>
+        </w:rPr>
+      </w:pPr>
+    </w:p>
+    <w:p>
+      <w:pPr>
+        <w:pStyle w:val="Prrafodelista"/>
         <w:numPr>
           <w:ilvl w:val="0"/>
           <w:numId w:val="1"/>
@@ -406,7 +1198,36 @@
     </w:p>
     <w:p>
       <w:pPr>
-        <w:pStyle w:val="ListParagraph"/>
+        <w:pStyle w:val="Prrafodelista"/>
+        <w:ind w:left="360"/>
+        <w:jc w:val="both"/>
+        <w:rPr>
+          <w:rFonts w:ascii="Dax-Regular" w:hAnsi="Dax-Regular"/>
+          <w:lang w:val="es-419"/>
+        </w:rPr>
+      </w:pPr>
+      <w:r>
+        <w:rPr>
+          <w:rFonts w:ascii="Dax-Regular" w:hAnsi="Dax-Regular"/>
+          <w:lang w:val="es-419"/>
+        </w:rPr>
+        <w:t>Retorna una sublista de la lista inicial.</w:t>
+      </w:r>
+    </w:p>
+    <w:p>
+      <w:pPr>
+        <w:pStyle w:val="Prrafodelista"/>
+        <w:ind w:left="360"/>
+        <w:jc w:val="both"/>
+        <w:rPr>
+          <w:rFonts w:ascii="Dax-Regular" w:hAnsi="Dax-Regular"/>
+          <w:lang w:val="es-419"/>
+        </w:rPr>
+      </w:pPr>
+    </w:p>
+    <w:p>
+      <w:pPr>
+        <w:pStyle w:val="Prrafodelista"/>
         <w:numPr>
           <w:ilvl w:val="0"/>
           <w:numId w:val="1"/>
@@ -459,10 +1280,23 @@
     </w:p>
     <w:p>
       <w:pPr>
-        <w:rPr>
-          <w:lang w:val="es-419"/>
-        </w:rPr>
-      </w:pPr>
+        <w:ind w:left="360"/>
+        <w:rPr>
+          <w:lang w:val="es-419"/>
+        </w:rPr>
+      </w:pPr>
+      <w:r>
+        <w:rPr>
+          <w:lang w:val="es-419"/>
+        </w:rPr>
+        <w:t>Al cambiar por singled linked hay un incremento en el tiempo de ejecución en la función cargar datos bajo las mismas condiciones del computador.</w:t>
+      </w:r>
+      <w:r>
+        <w:rPr>
+          <w:lang w:val="es-419"/>
+        </w:rPr>
+        <w:t xml:space="preserve"> En las demás funciones todo funciona de la misma manera bajo ambas implementaciones.</w:t>
+      </w:r>
     </w:p>
     <w:sectPr>
       <w:pgSz w:w="12240" w:h="15840"/>
@@ -475,11 +1309,11 @@
 </file>
 
 <file path=word/numbering.xml><?xml version="1.0" encoding="utf-8"?>
-<w:numbering xmlns:wpc="http://schemas.microsoft.com/office/word/2010/wordprocessingCanvas" xmlns:cx="http://schemas.microsoft.com/office/drawing/2014/chartex" xmlns:cx1="http://schemas.microsoft.com/office/drawing/2015/9/8/chartex" xmlns:cx2="http://schemas.microsoft.com/office/drawing/2015/10/21/chartex" xmlns:cx3="http://schemas.microsoft.com/office/drawing/2016/5/9/chartex" xmlns:cx4="http://schemas.microsoft.com/office/drawing/2016/5/10/chartex" xmlns:cx5="http://schemas.microsoft.com/office/drawing/2016/5/11/chartex" xmlns:cx6="http://schemas.microsoft.com/office/drawing/2016/5/12/chartex" xmlns:cx7="http://schemas.microsoft.com/office/drawing/2016/5/13/chartex" xmlns:cx8="http://schemas.microsoft.com/office/drawing/2016/5/14/chartex" xmlns:mc="http://schemas.openxmlformats.org/markup-compatibility/2006" xmlns:aink="http://schemas.microsoft.com/office/drawing/2016/ink" xmlns:am3d="http://schemas.microsoft.com/office/drawing/2017/model3d" xmlns:o="urn:schemas-microsoft-com:office:office" xmlns:r="http://schemas.openxmlformats.org/officeDocument/2006/relationships" xmlns:m="http://schemas.openxmlformats.org/officeDocument/2006/math" xmlns:v="urn:schemas-microsoft-com:vml" xmlns:wp14="http://schemas.microsoft.com/office/word/2010/wordprocessingDrawing" xmlns:wp="http://schemas.openxmlformats.org/drawingml/2006/wordprocessingDrawing" xmlns:w10="urn:schemas-microsoft-com:office:word" xmlns:w="http://schemas.openxmlformats.org/wordprocessingml/2006/main" xmlns:w14="http://schemas.microsoft.com/office/word/2010/wordml" xmlns:w15="http://schemas.microsoft.com/office/word/2012/wordml" xmlns:w16cex="http://schemas.microsoft.com/office/word/2018/wordml/cex" xmlns:w16cid="http://schemas.microsoft.com/office/word/2016/wordml/cid" xmlns:w16="http://schemas.microsoft.com/office/word/2018/wordml" xmlns:w16se="http://schemas.microsoft.com/office/word/2015/wordml/symex" xmlns:wpg="http://schemas.microsoft.com/office/word/2010/wordprocessingGroup" xmlns:wpi="http://schemas.microsoft.com/office/word/2010/wordprocessingInk" xmlns:wne="http://schemas.microsoft.com/office/word/2006/wordml" xmlns:wps="http://schemas.microsoft.com/office/word/2010/wordprocessingShape" mc:Ignorable="w14 w15 w16se w16cid w16 w16cex wp14">
+<w:numbering xmlns:wpc="http://schemas.microsoft.com/office/word/2010/wordprocessingCanvas" xmlns:cx="http://schemas.microsoft.com/office/drawing/2014/chartex" xmlns:cx1="http://schemas.microsoft.com/office/drawing/2015/9/8/chartex" xmlns:cx2="http://schemas.microsoft.com/office/drawing/2015/10/21/chartex" xmlns:cx3="http://schemas.microsoft.com/office/drawing/2016/5/9/chartex" xmlns:cx4="http://schemas.microsoft.com/office/drawing/2016/5/10/chartex" xmlns:cx5="http://schemas.microsoft.com/office/drawing/2016/5/11/chartex" xmlns:cx6="http://schemas.microsoft.com/office/drawing/2016/5/12/chartex" xmlns:cx7="http://schemas.microsoft.com/office/drawing/2016/5/13/chartex" xmlns:cx8="http://schemas.microsoft.com/office/drawing/2016/5/14/chartex" xmlns:mc="http://schemas.openxmlformats.org/markup-compatibility/2006" xmlns:aink="http://schemas.microsoft.com/office/drawing/2016/ink" xmlns:am3d="http://schemas.microsoft.com/office/drawing/2017/model3d" xmlns:o="urn:schemas-microsoft-com:office:office" xmlns:r="http://schemas.openxmlformats.org/officeDocument/2006/relationships" xmlns:m="http://schemas.openxmlformats.org/officeDocument/2006/math" xmlns:v="urn:schemas-microsoft-com:vml" xmlns:wp14="http://schemas.microsoft.com/office/word/2010/wordprocessingDrawing" xmlns:wp="http://schemas.openxmlformats.org/drawingml/2006/wordprocessingDrawing" xmlns:w10="urn:schemas-microsoft-com:office:word" xmlns:w="http://schemas.openxmlformats.org/wordprocessingml/2006/main" xmlns:w14="http://schemas.microsoft.com/office/word/2010/wordml" xmlns:w15="http://schemas.microsoft.com/office/word/2012/wordml" xmlns:w16cex="http://schemas.microsoft.com/office/word/2018/wordml/cex" xmlns:w16cid="http://schemas.microsoft.com/office/word/2016/wordml/cid" xmlns:w16="http://schemas.microsoft.com/office/word/2018/wordml" xmlns:w16sdtdh="http://schemas.microsoft.com/office/word/2020/wordml/sdtdatahash" xmlns:w16se="http://schemas.microsoft.com/office/word/2015/wordml/symex" xmlns:wpg="http://schemas.microsoft.com/office/word/2010/wordprocessingGroup" xmlns:wpi="http://schemas.microsoft.com/office/word/2010/wordprocessingInk" xmlns:wne="http://schemas.microsoft.com/office/word/2006/wordml" xmlns:wps="http://schemas.microsoft.com/office/word/2010/wordprocessingShape" mc:Ignorable="w14 w15 w16se w16cid w16 w16cex w16sdtdh wp14">
   <w:abstractNum w:abstractNumId="0" w15:restartNumberingAfterBreak="0">
     <w:nsid w:val="446D4DDB"/>
     <w:multiLevelType w:val="multilevel"/>
-    <w:tmpl w:val="0409001D"/>
+    <w:tmpl w:val="7306071A"/>
     <w:lvl w:ilvl="0">
       <w:start w:val="1"/>
       <w:numFmt w:val="decimal"/>
@@ -490,6 +1324,7 @@
       </w:pPr>
       <w:rPr>
         <w:rFonts w:hint="default"/>
+        <w:lang w:val="es-CO"/>
       </w:rPr>
     </w:lvl>
     <w:lvl w:ilvl="1">
@@ -596,7 +1431,7 @@
 </file>
 
 <file path=word/styles.xml><?xml version="1.0" encoding="utf-8"?>
-<w:styles xmlns:mc="http://schemas.openxmlformats.org/markup-compatibility/2006" xmlns:r="http://schemas.openxmlformats.org/officeDocument/2006/relationships" xmlns:w="http://schemas.openxmlformats.org/wordprocessingml/2006/main" xmlns:w14="http://schemas.microsoft.com/office/word/2010/wordml" xmlns:w15="http://schemas.microsoft.com/office/word/2012/wordml" xmlns:w16cex="http://schemas.microsoft.com/office/word/2018/wordml/cex" xmlns:w16cid="http://schemas.microsoft.com/office/word/2016/wordml/cid" xmlns:w16="http://schemas.microsoft.com/office/word/2018/wordml" xmlns:w16se="http://schemas.microsoft.com/office/word/2015/wordml/symex" mc:Ignorable="w14 w15 w16se w16cid w16 w16cex">
+<w:styles xmlns:mc="http://schemas.openxmlformats.org/markup-compatibility/2006" xmlns:r="http://schemas.openxmlformats.org/officeDocument/2006/relationships" xmlns:w="http://schemas.openxmlformats.org/wordprocessingml/2006/main" xmlns:w14="http://schemas.microsoft.com/office/word/2010/wordml" xmlns:w15="http://schemas.microsoft.com/office/word/2012/wordml" xmlns:w16cex="http://schemas.microsoft.com/office/word/2018/wordml/cex" xmlns:w16cid="http://schemas.microsoft.com/office/word/2016/wordml/cid" xmlns:w16="http://schemas.microsoft.com/office/word/2018/wordml" xmlns:w16sdtdh="http://schemas.microsoft.com/office/word/2020/wordml/sdtdatahash" xmlns:w16se="http://schemas.microsoft.com/office/word/2015/wordml/symex" mc:Ignorable="w14 w15 w16se w16cid w16 w16cex w16sdtdh">
   <w:docDefaults>
     <w:rPrDefault>
       <w:rPr>
@@ -997,13 +1832,13 @@
       <w:noProof/>
     </w:rPr>
   </w:style>
-  <w:style w:type="character" w:default="1" w:styleId="DefaultParagraphFont">
+  <w:style w:type="character" w:default="1" w:styleId="Fuentedeprrafopredeter">
     <w:name w:val="Default Paragraph Font"/>
     <w:uiPriority w:val="1"/>
     <w:semiHidden/>
     <w:unhideWhenUsed/>
   </w:style>
-  <w:style w:type="table" w:default="1" w:styleId="TableNormal">
+  <w:style w:type="table" w:default="1" w:styleId="Tablanormal">
     <w:name w:val="Normal Table"/>
     <w:uiPriority w:val="99"/>
     <w:semiHidden/>
@@ -1018,17 +1853,17 @@
       </w:tblCellMar>
     </w:tblPr>
   </w:style>
-  <w:style w:type="numbering" w:default="1" w:styleId="NoList">
+  <w:style w:type="numbering" w:default="1" w:styleId="Sinlista">
     <w:name w:val="No List"/>
     <w:uiPriority w:val="99"/>
     <w:semiHidden/>
     <w:unhideWhenUsed/>
   </w:style>
-  <w:style w:type="paragraph" w:styleId="Title">
+  <w:style w:type="paragraph" w:styleId="Ttulo">
     <w:name w:val="Title"/>
     <w:basedOn w:val="Normal"/>
     <w:next w:val="Normal"/>
-    <w:link w:val="TitleChar"/>
+    <w:link w:val="TtuloCar"/>
     <w:uiPriority w:val="10"/>
     <w:qFormat/>
     <w:rsid w:val="00BA3B38"/>
@@ -1044,10 +1879,10 @@
       <w:szCs w:val="56"/>
     </w:rPr>
   </w:style>
-  <w:style w:type="character" w:customStyle="1" w:styleId="TitleChar">
-    <w:name w:val="Title Char"/>
-    <w:basedOn w:val="DefaultParagraphFont"/>
-    <w:link w:val="Title"/>
+  <w:style w:type="character" w:customStyle="1" w:styleId="TtuloCar">
+    <w:name w:val="Título Car"/>
+    <w:basedOn w:val="Fuentedeprrafopredeter"/>
+    <w:link w:val="Ttulo"/>
     <w:uiPriority w:val="10"/>
     <w:rsid w:val="00BA3B38"/>
     <w:rPr>
@@ -1059,7 +1894,7 @@
       <w:szCs w:val="56"/>
     </w:rPr>
   </w:style>
-  <w:style w:type="paragraph" w:styleId="ListParagraph">
+  <w:style w:type="paragraph" w:styleId="Prrafodelista">
     <w:name w:val="List Paragraph"/>
     <w:basedOn w:val="Normal"/>
     <w:uiPriority w:val="34"/>

</xml_diff>